<commit_message>
changed from wondows to windows
windows
</commit_message>
<xml_diff>
--- a/SECTION 230713.docx
+++ b/SECTION 230713.docx
@@ -125,10 +125,16 @@
         <w:pStyle w:val="PR1"/>
       </w:pPr>
       <w:r>
-        <w:t>Added this line in wondows</w:t>
+        <w:t>Added this line in w</w:t>
+      </w:r>
+      <w:r>
+        <w:t>i</w:t>
       </w:r>
       <w:bookmarkStart w:id="0" w:name="_GoBack"/>
       <w:bookmarkEnd w:id="0"/>
+      <w:r>
+        <w:t>ndows</w:t>
+      </w:r>
     </w:p>
     <w:p/>
     <w:sectPr>

</xml_diff>

<commit_message>
Revert "changed from wondows to windows"
This reverts commit e14783d4a4f47d781cbe4a9818f32a2dba012b9d.
</commit_message>
<xml_diff>
--- a/SECTION 230713.docx
+++ b/SECTION 230713.docx
@@ -125,16 +125,10 @@
         <w:pStyle w:val="PR1"/>
       </w:pPr>
       <w:r>
-        <w:t>Added this line in w</w:t>
-      </w:r>
-      <w:r>
-        <w:t>i</w:t>
+        <w:t>Added this line in wondows</w:t>
       </w:r>
       <w:bookmarkStart w:id="0" w:name="_GoBack"/>
       <w:bookmarkEnd w:id="0"/>
-      <w:r>
-        <w:t>ndows</w:t>
-      </w:r>
     </w:p>
     <w:p/>
     <w:sectPr>

</xml_diff>